<commit_message>
Actualizacion final estructura de evidencia github
</commit_message>
<xml_diff>
--- a/Fase 2/Evidencias Proyecto/Evidencias de documentación/Esquema base de datos - Proyecto Biblioteca El Pimiento.docx
+++ b/Fase 2/Evidencias Proyecto/Evidencias de documentación/Esquema base de datos - Proyecto Biblioteca El Pimiento.docx
@@ -14,6 +14,136 @@
           <w:szCs w:val="48"/>
         </w:rPr>
       </w:pPr>
+    </w:p>
+    <w:p>
+      <w:pPr>
+        <w:spacing w:line="240" w:lineRule="auto"/>
+        <w:ind w:left="1416"/>
+        <w:jc w:val="right"/>
+        <w:rPr>
+          <w:rFonts w:ascii="Calibri" w:eastAsia="Calibri" w:hAnsi="Calibri" w:cs="Calibri"/>
+          <w:b/>
+          <w:sz w:val="48"/>
+          <w:szCs w:val="48"/>
+        </w:rPr>
+      </w:pPr>
+    </w:p>
+    <w:p>
+      <w:pPr>
+        <w:spacing w:line="240" w:lineRule="auto"/>
+        <w:ind w:left="1416"/>
+        <w:jc w:val="right"/>
+        <w:rPr>
+          <w:rFonts w:ascii="Calibri" w:eastAsia="Calibri" w:hAnsi="Calibri" w:cs="Calibri"/>
+          <w:b/>
+          <w:sz w:val="48"/>
+          <w:szCs w:val="48"/>
+        </w:rPr>
+      </w:pPr>
+    </w:p>
+    <w:p>
+      <w:pPr>
+        <w:spacing w:line="240" w:lineRule="auto"/>
+        <w:ind w:left="1416"/>
+        <w:jc w:val="right"/>
+        <w:rPr>
+          <w:rFonts w:ascii="Calibri" w:eastAsia="Calibri" w:hAnsi="Calibri" w:cs="Calibri"/>
+          <w:b/>
+          <w:sz w:val="48"/>
+          <w:szCs w:val="48"/>
+        </w:rPr>
+      </w:pPr>
+    </w:p>
+    <w:p>
+      <w:pPr>
+        <w:spacing w:line="240" w:lineRule="auto"/>
+        <w:ind w:left="1416"/>
+        <w:jc w:val="right"/>
+        <w:rPr>
+          <w:rFonts w:ascii="Calibri" w:eastAsia="Calibri" w:hAnsi="Calibri" w:cs="Calibri"/>
+          <w:b/>
+          <w:sz w:val="48"/>
+          <w:szCs w:val="48"/>
+        </w:rPr>
+      </w:pPr>
+    </w:p>
+    <w:p>
+      <w:pPr>
+        <w:spacing w:line="240" w:lineRule="auto"/>
+        <w:ind w:left="1416"/>
+        <w:jc w:val="right"/>
+        <w:rPr>
+          <w:rFonts w:ascii="Calibri" w:eastAsia="Calibri" w:hAnsi="Calibri" w:cs="Calibri"/>
+          <w:b/>
+          <w:sz w:val="48"/>
+          <w:szCs w:val="48"/>
+        </w:rPr>
+      </w:pPr>
+    </w:p>
+    <w:p>
+      <w:pPr>
+        <w:spacing w:line="240" w:lineRule="auto"/>
+        <w:ind w:left="1416"/>
+        <w:jc w:val="right"/>
+        <w:rPr>
+          <w:rFonts w:ascii="Calibri" w:eastAsia="Calibri" w:hAnsi="Calibri" w:cs="Calibri"/>
+          <w:b/>
+          <w:sz w:val="48"/>
+          <w:szCs w:val="48"/>
+        </w:rPr>
+      </w:pPr>
+    </w:p>
+    <w:p>
+      <w:pPr>
+        <w:spacing w:line="240" w:lineRule="auto"/>
+        <w:ind w:left="1416"/>
+        <w:jc w:val="right"/>
+        <w:rPr>
+          <w:rFonts w:ascii="Calibri" w:eastAsia="Calibri" w:hAnsi="Calibri" w:cs="Calibri"/>
+          <w:b/>
+          <w:sz w:val="48"/>
+          <w:szCs w:val="48"/>
+        </w:rPr>
+      </w:pPr>
+    </w:p>
+    <w:p>
+      <w:pPr>
+        <w:spacing w:line="240" w:lineRule="auto"/>
+        <w:ind w:left="1416"/>
+        <w:jc w:val="right"/>
+        <w:rPr>
+          <w:rFonts w:ascii="Calibri" w:eastAsia="Calibri" w:hAnsi="Calibri" w:cs="Calibri"/>
+          <w:b/>
+          <w:sz w:val="48"/>
+          <w:szCs w:val="48"/>
+        </w:rPr>
+      </w:pPr>
+    </w:p>
+    <w:p>
+      <w:pPr>
+        <w:spacing w:line="240" w:lineRule="auto"/>
+        <w:ind w:left="1416"/>
+        <w:jc w:val="right"/>
+        <w:rPr>
+          <w:rFonts w:ascii="Calibri" w:eastAsia="Calibri" w:hAnsi="Calibri" w:cs="Calibri"/>
+          <w:b/>
+          <w:sz w:val="48"/>
+          <w:szCs w:val="48"/>
+        </w:rPr>
+      </w:pPr>
+    </w:p>
+    <w:p>
+      <w:pPr>
+        <w:spacing w:line="240" w:lineRule="auto"/>
+        <w:ind w:left="1416"/>
+        <w:jc w:val="right"/>
+        <w:rPr>
+          <w:rFonts w:ascii="Calibri" w:eastAsia="Calibri" w:hAnsi="Calibri" w:cs="Calibri"/>
+          <w:b/>
+          <w:sz w:val="48"/>
+          <w:szCs w:val="48"/>
+        </w:rPr>
+      </w:pPr>
       <w:r>
         <w:rPr>
           <w:rFonts w:ascii="Calibri" w:eastAsia="Calibri" w:hAnsi="Calibri" w:cs="Calibri"/>
@@ -105,6 +235,7 @@
           <w:szCs w:val="36"/>
         </w:rPr>
       </w:pPr>
+      <w:proofErr w:type="gramStart"/>
       <w:r>
         <w:rPr>
           <w:rFonts w:ascii="Calibri" w:eastAsia="Calibri" w:hAnsi="Calibri" w:cs="Calibri"/>
@@ -126,6 +257,7 @@
         </w:rPr>
         <w:t>[</w:t>
       </w:r>
+      <w:proofErr w:type="gramEnd"/>
       <w:r>
         <w:rPr>
           <w:rFonts w:ascii="Calibri" w:eastAsia="Calibri" w:hAnsi="Calibri" w:cs="Calibri"/>
@@ -191,204 +323,24 @@
     <w:p/>
     <w:p/>
     <w:p/>
-    <w:p/>
-    <w:p/>
-    <w:p/>
-    <w:p/>
-    <w:p/>
-    <w:p/>
-    <w:p/>
-    <w:p/>
-    <w:p/>
-    <w:p/>
-    <w:p/>
-    <w:p/>
-    <w:p/>
-    <w:p/>
-    <w:p/>
-    <w:p/>
-    <w:p/>
-    <w:p/>
-    <w:p/>
     <w:p>
       <w:pPr>
         <w:jc w:val="center"/>
-        <w:rPr>
-          <w:b/>
-          <w:sz w:val="30"/>
-          <w:szCs w:val="30"/>
-        </w:rPr>
-      </w:pPr>
-      <w:r>
-        <w:rPr>
-          <w:b/>
-          <w:sz w:val="30"/>
-          <w:szCs w:val="30"/>
-        </w:rPr>
-        <w:lastRenderedPageBreak/>
-        <w:t>Esquema Inicial Base de datos (28/09/2024)</w:t>
-      </w:r>
-    </w:p>
-    <w:p>
-      <w:r>
-        <w:rPr>
-          <w:noProof/>
-        </w:rPr>
+      </w:pPr>
+      <w:r>
         <w:drawing>
-          <wp:inline distT="114300" distB="114300" distL="114300" distR="114300" wp14:anchorId="2541A39B" wp14:editId="622E472D">
-            <wp:extent cx="5719763" cy="6001833"/>
-            <wp:effectExtent l="0" t="0" r="0" b="0"/>
-            <wp:docPr id="2" name="image1.png"/>
-            <wp:cNvGraphicFramePr/>
-            <a:graphic xmlns:a="http://schemas.openxmlformats.org/drawingml/2006/main">
-              <a:graphicData uri="http://schemas.openxmlformats.org/drawingml/2006/picture">
-                <pic:pic xmlns:pic="http://schemas.openxmlformats.org/drawingml/2006/picture">
-                  <pic:nvPicPr>
-                    <pic:cNvPr id="0" name="image1.png"/>
-                    <pic:cNvPicPr preferRelativeResize="0"/>
-                  </pic:nvPicPr>
-                  <pic:blipFill>
-                    <a:blip r:embed="rId4"/>
-                    <a:srcRect l="20099" r="19269"/>
-                    <a:stretch>
-                      <a:fillRect/>
-                    </a:stretch>
-                  </pic:blipFill>
-                  <pic:spPr>
-                    <a:xfrm>
-                      <a:off x="0" y="0"/>
-                      <a:ext cx="5719763" cy="6001833"/>
-                    </a:xfrm>
-                    <a:prstGeom prst="rect">
-                      <a:avLst/>
-                    </a:prstGeom>
-                    <a:ln/>
-                  </pic:spPr>
-                </pic:pic>
-              </a:graphicData>
-            </a:graphic>
-          </wp:inline>
-        </w:drawing>
-      </w:r>
-    </w:p>
-    <w:p/>
-    <w:p/>
-    <w:p/>
-    <w:p/>
-    <w:p/>
-    <w:p/>
-    <w:p/>
-    <w:p/>
-    <w:p/>
-    <w:p/>
-    <w:p/>
-    <w:p/>
-    <w:p/>
-    <w:p/>
-    <w:p>
-      <w:pPr>
-        <w:jc w:val="center"/>
-        <w:rPr>
-          <w:b/>
-          <w:sz w:val="30"/>
-          <w:szCs w:val="30"/>
-        </w:rPr>
-      </w:pPr>
-      <w:r>
-        <w:rPr>
-          <w:b/>
-          <w:sz w:val="30"/>
-          <w:szCs w:val="30"/>
-        </w:rPr>
-        <w:lastRenderedPageBreak/>
-        <w:t>Esquema</w:t>
-      </w:r>
-      <w:r>
-        <w:rPr>
-          <w:b/>
-          <w:sz w:val="30"/>
-          <w:szCs w:val="30"/>
-        </w:rPr>
-        <w:t xml:space="preserve"> intermedio</w:t>
-      </w:r>
-      <w:r>
-        <w:rPr>
-          <w:b/>
-          <w:sz w:val="30"/>
-          <w:szCs w:val="30"/>
-        </w:rPr>
-        <w:t xml:space="preserve"> Base de datos (18/10/2024)</w:t>
-      </w:r>
-      <w:r>
-        <w:rPr>
-          <w:noProof/>
-        </w:rPr>
-        <w:drawing>
-          <wp:anchor distT="114300" distB="114300" distL="114300" distR="114300" simplePos="0" relativeHeight="251658240" behindDoc="0" locked="0" layoutInCell="1" hidden="0" allowOverlap="1" wp14:anchorId="246D6955" wp14:editId="146EAF82">
+          <wp:anchor distT="0" distB="0" distL="114300" distR="114300" simplePos="0" relativeHeight="251658240" behindDoc="0" locked="0" layoutInCell="1" allowOverlap="1" wp14:anchorId="1FDDB060" wp14:editId="0090146E">
             <wp:simplePos x="0" y="0"/>
             <wp:positionH relativeFrom="column">
-              <wp:posOffset>-893444</wp:posOffset>
+              <wp:posOffset>-876300</wp:posOffset>
             </wp:positionH>
             <wp:positionV relativeFrom="paragraph">
-              <wp:posOffset>360500</wp:posOffset>
+              <wp:posOffset>249555</wp:posOffset>
             </wp:positionV>
-            <wp:extent cx="7603605" cy="3688127"/>
-            <wp:effectExtent l="0" t="0" r="0" b="0"/>
-            <wp:wrapTopAndBottom distT="114300" distB="114300"/>
-            <wp:docPr id="1" name="image2.png"/>
-            <wp:cNvGraphicFramePr/>
-            <a:graphic xmlns:a="http://schemas.openxmlformats.org/drawingml/2006/main">
-              <a:graphicData uri="http://schemas.openxmlformats.org/drawingml/2006/picture">
-                <pic:pic xmlns:pic="http://schemas.openxmlformats.org/drawingml/2006/picture">
-                  <pic:nvPicPr>
-                    <pic:cNvPr id="0" name="image2.png"/>
-                    <pic:cNvPicPr preferRelativeResize="0"/>
-                  </pic:nvPicPr>
-                  <pic:blipFill>
-                    <a:blip r:embed="rId5"/>
-                    <a:srcRect/>
-                    <a:stretch>
-                      <a:fillRect/>
-                    </a:stretch>
-                  </pic:blipFill>
-                  <pic:spPr>
-                    <a:xfrm>
-                      <a:off x="0" y="0"/>
-                      <a:ext cx="7603605" cy="3688127"/>
-                    </a:xfrm>
-                    <a:prstGeom prst="rect">
-                      <a:avLst/>
-                    </a:prstGeom>
-                    <a:ln/>
-                  </pic:spPr>
-                </pic:pic>
-              </a:graphicData>
-            </a:graphic>
-          </wp:anchor>
-        </w:drawing>
-      </w:r>
-    </w:p>
-    <w:p/>
-    <w:p/>
-    <w:p/>
-    <w:p>
-      <w:pPr>
-        <w:jc w:val="center"/>
-      </w:pPr>
-      <w:r>
-        <w:drawing>
-          <wp:anchor distT="0" distB="0" distL="114300" distR="114300" simplePos="0" relativeHeight="251659264" behindDoc="0" locked="0" layoutInCell="1" allowOverlap="1" wp14:anchorId="6C3E6CE3" wp14:editId="6851B313">
-            <wp:simplePos x="0" y="0"/>
-            <wp:positionH relativeFrom="page">
-              <wp:posOffset>30480</wp:posOffset>
-            </wp:positionH>
-            <wp:positionV relativeFrom="paragraph">
-              <wp:posOffset>417195</wp:posOffset>
-            </wp:positionV>
-            <wp:extent cx="7531735" cy="3705225"/>
-            <wp:effectExtent l="0" t="0" r="0" b="9525"/>
+            <wp:extent cx="7444105" cy="3743325"/>
+            <wp:effectExtent l="0" t="0" r="4445" b="9525"/>
             <wp:wrapTopAndBottom/>
-            <wp:docPr id="1075787210" name="Imagen 1" descr="Una captura de pantalla de una computadora&#10;&#10;Descripción generada automáticamente"/>
+            <wp:docPr id="1385787612" name="Imagen 1" descr="Interfaz de usuario gráfica, Aplicación&#10;&#10;Descripción generada automáticamente"/>
             <wp:cNvGraphicFramePr>
               <a:graphicFrameLocks xmlns:a="http://schemas.openxmlformats.org/drawingml/2006/main" noChangeAspect="1"/>
             </wp:cNvGraphicFramePr>
@@ -396,11 +348,11 @@
               <a:graphicData uri="http://schemas.openxmlformats.org/drawingml/2006/picture">
                 <pic:pic xmlns:pic="http://schemas.openxmlformats.org/drawingml/2006/picture">
                   <pic:nvPicPr>
-                    <pic:cNvPr id="1075787210" name="Imagen 1" descr="Una captura de pantalla de una computadora&#10;&#10;Descripción generada automáticamente"/>
+                    <pic:cNvPr id="1385787612" name="Imagen 1" descr="Interfaz de usuario gráfica, Aplicación&#10;&#10;Descripción generada automáticamente"/>
                     <pic:cNvPicPr/>
                   </pic:nvPicPr>
                   <pic:blipFill>
-                    <a:blip r:embed="rId6">
+                    <a:blip r:embed="rId4">
                       <a:extLst>
                         <a:ext uri="{28A0092B-C50C-407E-A947-70E740481C1C}">
                           <a14:useLocalDpi xmlns:a14="http://schemas.microsoft.com/office/drawing/2010/main" val="0"/>
@@ -414,7 +366,7 @@
                   <pic:spPr>
                     <a:xfrm>
                       <a:off x="0" y="0"/>
-                      <a:ext cx="7531735" cy="3705225"/>
+                      <a:ext cx="7444105" cy="3743325"/>
                     </a:xfrm>
                     <a:prstGeom prst="rect">
                       <a:avLst/>
@@ -423,6 +375,9 @@
                 </pic:pic>
               </a:graphicData>
             </a:graphic>
+            <wp14:sizeRelH relativeFrom="margin">
+              <wp14:pctWidth>0</wp14:pctWidth>
+            </wp14:sizeRelH>
             <wp14:sizeRelV relativeFrom="margin">
               <wp14:pctHeight>0</wp14:pctHeight>
             </wp14:sizeRelV>
@@ -435,7 +390,7 @@
           <w:sz w:val="30"/>
           <w:szCs w:val="30"/>
         </w:rPr>
-        <w:t xml:space="preserve">Esquema </w:t>
+        <w:t>Esquema Actual Base de datos (</w:t>
       </w:r>
       <w:r>
         <w:rPr>
@@ -443,7 +398,7 @@
           <w:sz w:val="30"/>
           <w:szCs w:val="30"/>
         </w:rPr>
-        <w:t>Actual</w:t>
+        <w:t>14</w:t>
       </w:r>
       <w:r>
         <w:rPr>
@@ -451,7 +406,7 @@
           <w:sz w:val="30"/>
           <w:szCs w:val="30"/>
         </w:rPr>
-        <w:t xml:space="preserve"> Base de datos (</w:t>
+        <w:t>/1</w:t>
       </w:r>
       <w:r>
         <w:rPr>
@@ -459,23 +414,7 @@
           <w:sz w:val="30"/>
           <w:szCs w:val="30"/>
         </w:rPr>
-        <w:t>23</w:t>
-      </w:r>
-      <w:r>
-        <w:rPr>
-          <w:b/>
-          <w:sz w:val="30"/>
-          <w:szCs w:val="30"/>
-        </w:rPr>
-        <w:t>/1</w:t>
-      </w:r>
-      <w:r>
-        <w:rPr>
-          <w:b/>
-          <w:sz w:val="30"/>
-          <w:szCs w:val="30"/>
-        </w:rPr>
-        <w:t>1</w:t>
+        <w:t>2</w:t>
       </w:r>
       <w:r>
         <w:rPr>

</xml_diff>